<commit_message>
Added notes for basic strategy
</commit_message>
<xml_diff>
--- a/Beat_the_Dealer_Notes.docx
+++ b/Beat_the_Dealer_Notes.docx
@@ -11,7 +11,7 @@
           <w:sz w:val="32"/>
           <w:szCs w:val="32"/>
           <w:u w:val="single"/>
-          <w:lang w:val="de-DE"/>
+          <w:lang w:val="en-US"/>
         </w:rPr>
       </w:pPr>
       <w:r>
@@ -21,62 +21,38 @@
           <w:sz w:val="32"/>
           <w:szCs w:val="32"/>
           <w:u w:val="single"/>
-          <w:lang w:val="de-DE"/>
-        </w:rPr>
-        <w:t xml:space="preserve">Beat </w:t>
-      </w:r>
-      <w:proofErr w:type="spellStart"/>
-      <w:r>
+          <w:lang w:val="en-US"/>
+        </w:rPr>
+        <w:t>Beat the Dealer Notes</w:t>
+      </w:r>
+    </w:p>
+    <w:p>
+      <w:pPr>
+        <w:jc w:val="center"/>
         <w:rPr>
           <w:b/>
           <w:bCs/>
           <w:sz w:val="32"/>
           <w:szCs w:val="32"/>
           <w:u w:val="single"/>
-          <w:lang w:val="de-DE"/>
-        </w:rPr>
-        <w:t>the</w:t>
-      </w:r>
-      <w:proofErr w:type="spellEnd"/>
-      <w:r>
-        <w:rPr>
-          <w:b/>
-          <w:bCs/>
-          <w:sz w:val="32"/>
-          <w:szCs w:val="32"/>
-          <w:u w:val="single"/>
-          <w:lang w:val="de-DE"/>
-        </w:rPr>
-        <w:t xml:space="preserve"> Dealer Notes</w:t>
-      </w:r>
-    </w:p>
-    <w:p>
-      <w:pPr>
-        <w:jc w:val="center"/>
-        <w:rPr>
-          <w:b/>
-          <w:bCs/>
-          <w:sz w:val="32"/>
-          <w:szCs w:val="32"/>
-          <w:u w:val="single"/>
-          <w:lang w:val="de-DE"/>
-        </w:rPr>
-      </w:pPr>
-    </w:p>
-    <w:p>
-      <w:pPr>
-        <w:rPr>
-          <w:sz w:val="28"/>
-          <w:szCs w:val="28"/>
-          <w:lang w:val="de-DE"/>
-        </w:rPr>
-      </w:pPr>
-      <w:r>
-        <w:rPr>
-          <w:sz w:val="28"/>
-          <w:szCs w:val="28"/>
-          <w:u w:val="single"/>
-          <w:lang w:val="de-DE"/>
+          <w:lang w:val="en-US"/>
+        </w:rPr>
+      </w:pPr>
+    </w:p>
+    <w:p>
+      <w:pPr>
+        <w:rPr>
+          <w:sz w:val="28"/>
+          <w:szCs w:val="28"/>
+          <w:lang w:val="en-US"/>
+        </w:rPr>
+      </w:pPr>
+      <w:r>
+        <w:rPr>
+          <w:sz w:val="28"/>
+          <w:szCs w:val="28"/>
+          <w:u w:val="single"/>
+          <w:lang w:val="en-US"/>
         </w:rPr>
         <w:t>Rules</w:t>
       </w:r>
@@ -85,36 +61,16 @@
           <w:sz w:val="28"/>
           <w:szCs w:val="28"/>
           <w:u w:val="single"/>
-          <w:lang w:val="de-DE"/>
-        </w:rPr>
-        <w:t xml:space="preserve"> – </w:t>
-      </w:r>
-      <w:proofErr w:type="spellStart"/>
-      <w:r>
-        <w:rPr>
-          <w:sz w:val="28"/>
-          <w:szCs w:val="28"/>
-          <w:u w:val="single"/>
-          <w:lang w:val="de-DE"/>
-        </w:rPr>
-        <w:t>Pg</w:t>
-      </w:r>
-      <w:proofErr w:type="spellEnd"/>
-      <w:r>
-        <w:rPr>
-          <w:sz w:val="28"/>
-          <w:szCs w:val="28"/>
-          <w:u w:val="single"/>
-          <w:lang w:val="de-DE"/>
-        </w:rPr>
-        <w:t>. 8-</w:t>
-      </w:r>
-      <w:r>
-        <w:rPr>
-          <w:sz w:val="28"/>
-          <w:szCs w:val="28"/>
-          <w:u w:val="single"/>
-          <w:lang w:val="de-DE"/>
+          <w:lang w:val="en-US"/>
+        </w:rPr>
+        <w:t xml:space="preserve"> – Pg. 8-</w:t>
+      </w:r>
+      <w:r>
+        <w:rPr>
+          <w:sz w:val="28"/>
+          <w:szCs w:val="28"/>
+          <w:u w:val="single"/>
+          <w:lang w:val="en-US"/>
         </w:rPr>
         <w:t>15</w:t>
       </w:r>
@@ -124,7 +80,7 @@
         <w:rPr>
           <w:sz w:val="28"/>
           <w:szCs w:val="28"/>
-          <w:lang w:val="de-DE"/>
+          <w:lang w:val="en-US"/>
         </w:rPr>
       </w:pPr>
     </w:p>
@@ -684,15 +640,7 @@
           <w:szCs w:val="28"/>
           <w:lang w:val="en-US"/>
         </w:rPr>
-        <w:t xml:space="preserve">No one busts = higher total wins </w:t>
-      </w:r>
-      <w:r>
-        <w:rPr>
-          <w:sz w:val="28"/>
-          <w:szCs w:val="28"/>
-          <w:lang w:val="en-US"/>
-        </w:rPr>
-        <w:t>amount equal to original bet</w:t>
+        <w:t>No one busts = higher total wins amount equal to original bet</w:t>
       </w:r>
     </w:p>
     <w:p>
@@ -1085,238 +1033,335 @@
           <w:sz w:val="28"/>
           <w:szCs w:val="28"/>
           <w:u w:val="single"/>
-          <w:lang w:val="de-DE"/>
-        </w:rPr>
-      </w:pPr>
-      <w:r>
-        <w:rPr>
-          <w:sz w:val="28"/>
-          <w:szCs w:val="28"/>
-          <w:u w:val="single"/>
-          <w:lang w:val="de-DE"/>
-        </w:rPr>
-        <w:t xml:space="preserve">The Basic Strategy </w:t>
-      </w:r>
-      <w:r>
-        <w:rPr>
-          <w:sz w:val="28"/>
-          <w:szCs w:val="28"/>
-          <w:u w:val="single"/>
-          <w:lang w:val="de-DE"/>
-        </w:rPr>
-        <w:t xml:space="preserve">– </w:t>
-      </w:r>
-      <w:proofErr w:type="spellStart"/>
-      <w:r>
-        <w:rPr>
-          <w:sz w:val="28"/>
-          <w:szCs w:val="28"/>
-          <w:u w:val="single"/>
-          <w:lang w:val="de-DE"/>
-        </w:rPr>
-        <w:t>Pg</w:t>
-      </w:r>
-      <w:proofErr w:type="spellEnd"/>
-      <w:r>
-        <w:rPr>
-          <w:sz w:val="28"/>
-          <w:szCs w:val="28"/>
-          <w:u w:val="single"/>
-          <w:lang w:val="de-DE"/>
-        </w:rPr>
-        <w:t>. 15</w:t>
-      </w:r>
-      <w:r>
-        <w:rPr>
-          <w:sz w:val="28"/>
-          <w:szCs w:val="28"/>
-          <w:u w:val="single"/>
-          <w:lang w:val="de-DE"/>
-        </w:rPr>
-        <w:t>-40</w:t>
-      </w:r>
-    </w:p>
-    <w:p>
-      <w:pPr>
-        <w:rPr>
-          <w:sz w:val="28"/>
-          <w:szCs w:val="28"/>
-          <w:u w:val="single"/>
-          <w:lang w:val="de-DE"/>
-        </w:rPr>
-      </w:pPr>
-    </w:p>
-    <w:p>
-      <w:pPr>
-        <w:rPr>
-          <w:sz w:val="28"/>
-          <w:szCs w:val="28"/>
-          <w:u w:val="single"/>
-          <w:lang w:val="de-DE"/>
-        </w:rPr>
-      </w:pPr>
-    </w:p>
-    <w:p>
-      <w:pPr>
-        <w:rPr>
-          <w:sz w:val="28"/>
-          <w:szCs w:val="28"/>
-          <w:u w:val="single"/>
-          <w:lang w:val="de-DE"/>
-        </w:rPr>
-      </w:pPr>
-    </w:p>
-    <w:p>
-      <w:pPr>
-        <w:rPr>
-          <w:sz w:val="28"/>
-          <w:szCs w:val="28"/>
-          <w:u w:val="single"/>
-          <w:lang w:val="de-DE"/>
-        </w:rPr>
-      </w:pPr>
-    </w:p>
-    <w:p>
-      <w:pPr>
-        <w:rPr>
-          <w:sz w:val="28"/>
-          <w:szCs w:val="28"/>
-          <w:u w:val="single"/>
-          <w:lang w:val="de-DE"/>
-        </w:rPr>
-      </w:pPr>
-    </w:p>
-    <w:p>
-      <w:pPr>
-        <w:rPr>
-          <w:sz w:val="28"/>
-          <w:szCs w:val="28"/>
-          <w:u w:val="single"/>
-          <w:lang w:val="de-DE"/>
-        </w:rPr>
-      </w:pPr>
-    </w:p>
-    <w:p>
-      <w:pPr>
-        <w:rPr>
-          <w:sz w:val="28"/>
-          <w:szCs w:val="28"/>
-          <w:u w:val="single"/>
-          <w:lang w:val="de-DE"/>
-        </w:rPr>
-      </w:pPr>
-    </w:p>
-    <w:p>
-      <w:pPr>
-        <w:rPr>
-          <w:sz w:val="28"/>
-          <w:szCs w:val="28"/>
-          <w:u w:val="single"/>
-          <w:lang w:val="de-DE"/>
-        </w:rPr>
-      </w:pPr>
-    </w:p>
-    <w:p>
-      <w:pPr>
-        <w:rPr>
-          <w:sz w:val="28"/>
-          <w:szCs w:val="28"/>
-          <w:u w:val="single"/>
-          <w:lang w:val="de-DE"/>
-        </w:rPr>
-      </w:pPr>
-    </w:p>
-    <w:p>
-      <w:pPr>
-        <w:rPr>
-          <w:sz w:val="28"/>
-          <w:szCs w:val="28"/>
-          <w:u w:val="single"/>
-          <w:lang w:val="de-DE"/>
-        </w:rPr>
-      </w:pPr>
-    </w:p>
-    <w:p>
-      <w:pPr>
-        <w:rPr>
-          <w:sz w:val="28"/>
-          <w:szCs w:val="28"/>
-          <w:u w:val="single"/>
-          <w:lang w:val="de-DE"/>
-        </w:rPr>
-      </w:pPr>
-    </w:p>
-    <w:p>
-      <w:pPr>
-        <w:rPr>
-          <w:sz w:val="28"/>
-          <w:szCs w:val="28"/>
-          <w:u w:val="single"/>
-          <w:lang w:val="de-DE"/>
-        </w:rPr>
-      </w:pPr>
-    </w:p>
-    <w:p>
-      <w:pPr>
-        <w:rPr>
-          <w:sz w:val="28"/>
-          <w:szCs w:val="28"/>
-          <w:lang w:val="de-DE"/>
-        </w:rPr>
-      </w:pPr>
-      <w:r>
-        <w:rPr>
-          <w:sz w:val="28"/>
-          <w:szCs w:val="28"/>
-          <w:u w:val="single"/>
-          <w:lang w:val="de-DE"/>
-        </w:rPr>
-        <w:t>A Winning Strategy</w:t>
-      </w:r>
-      <w:r>
-        <w:rPr>
-          <w:sz w:val="28"/>
-          <w:szCs w:val="28"/>
-          <w:u w:val="single"/>
-          <w:lang w:val="de-DE"/>
-        </w:rPr>
-        <w:t xml:space="preserve"> – </w:t>
-      </w:r>
-      <w:proofErr w:type="spellStart"/>
-      <w:r>
-        <w:rPr>
-          <w:sz w:val="28"/>
-          <w:szCs w:val="28"/>
-          <w:u w:val="single"/>
-          <w:lang w:val="de-DE"/>
-        </w:rPr>
-        <w:t>Pg</w:t>
-      </w:r>
-      <w:proofErr w:type="spellEnd"/>
-      <w:r>
-        <w:rPr>
-          <w:sz w:val="28"/>
-          <w:szCs w:val="28"/>
-          <w:u w:val="single"/>
-          <w:lang w:val="de-DE"/>
-        </w:rPr>
-        <w:t>. 4</w:t>
-      </w:r>
-      <w:r>
-        <w:rPr>
-          <w:sz w:val="28"/>
-          <w:szCs w:val="28"/>
-          <w:u w:val="single"/>
-          <w:lang w:val="de-DE"/>
-        </w:rPr>
-        <w:t>1-</w:t>
-      </w:r>
-      <w:r>
-        <w:rPr>
-          <w:sz w:val="28"/>
-          <w:szCs w:val="28"/>
-          <w:u w:val="single"/>
-          <w:lang w:val="de-DE"/>
+          <w:lang w:val="en-US"/>
+        </w:rPr>
+      </w:pPr>
+      <w:r>
+        <w:rPr>
+          <w:sz w:val="28"/>
+          <w:szCs w:val="28"/>
+          <w:u w:val="single"/>
+          <w:lang w:val="en-US"/>
+        </w:rPr>
+        <w:t>The Basic Strategy – Pg. 15-40</w:t>
+      </w:r>
+    </w:p>
+    <w:p>
+      <w:pPr>
+        <w:rPr>
+          <w:sz w:val="28"/>
+          <w:szCs w:val="28"/>
+          <w:u w:val="single"/>
+          <w:lang w:val="en-US"/>
+        </w:rPr>
+      </w:pPr>
+    </w:p>
+    <w:p>
+      <w:pPr>
+        <w:pStyle w:val="ListParagraph"/>
+        <w:numPr>
+          <w:ilvl w:val="0"/>
+          <w:numId w:val="1"/>
+        </w:numPr>
+        <w:rPr>
+          <w:sz w:val="28"/>
+          <w:szCs w:val="28"/>
+          <w:lang w:val="en-US"/>
+        </w:rPr>
+      </w:pPr>
+      <w:r>
+        <w:rPr>
+          <w:sz w:val="28"/>
+          <w:szCs w:val="28"/>
+          <w:lang w:val="en-US"/>
+        </w:rPr>
+        <w:t xml:space="preserve">Pg. 20 – Drawing or </w:t>
+      </w:r>
+      <w:r>
+        <w:rPr>
+          <w:sz w:val="28"/>
+          <w:szCs w:val="28"/>
+          <w:lang w:val="en-US"/>
+        </w:rPr>
+        <w:t>s</w:t>
+      </w:r>
+      <w:r>
+        <w:rPr>
+          <w:sz w:val="28"/>
+          <w:szCs w:val="28"/>
+          <w:lang w:val="en-US"/>
+        </w:rPr>
+        <w:t xml:space="preserve">tanding with </w:t>
+      </w:r>
+      <w:r>
+        <w:rPr>
+          <w:sz w:val="28"/>
+          <w:szCs w:val="28"/>
+          <w:lang w:val="en-US"/>
+        </w:rPr>
+        <w:t>h</w:t>
+      </w:r>
+      <w:r>
+        <w:rPr>
+          <w:sz w:val="28"/>
+          <w:szCs w:val="28"/>
+          <w:lang w:val="en-US"/>
+        </w:rPr>
+        <w:t xml:space="preserve">ard </w:t>
+      </w:r>
+      <w:r>
+        <w:rPr>
+          <w:sz w:val="28"/>
+          <w:szCs w:val="28"/>
+          <w:lang w:val="en-US"/>
+        </w:rPr>
+        <w:t>h</w:t>
+      </w:r>
+      <w:r>
+        <w:rPr>
+          <w:sz w:val="28"/>
+          <w:szCs w:val="28"/>
+          <w:lang w:val="en-US"/>
+        </w:rPr>
+        <w:t>ands</w:t>
+      </w:r>
+    </w:p>
+    <w:p>
+      <w:pPr>
+        <w:pStyle w:val="ListParagraph"/>
+        <w:numPr>
+          <w:ilvl w:val="0"/>
+          <w:numId w:val="1"/>
+        </w:numPr>
+        <w:rPr>
+          <w:sz w:val="28"/>
+          <w:szCs w:val="28"/>
+          <w:lang w:val="en-US"/>
+        </w:rPr>
+      </w:pPr>
+      <w:r>
+        <w:rPr>
+          <w:sz w:val="28"/>
+          <w:szCs w:val="28"/>
+          <w:lang w:val="en-US"/>
+        </w:rPr>
+        <w:t>Pg. 21 – Soft standing numbers</w:t>
+      </w:r>
+    </w:p>
+    <w:p>
+      <w:pPr>
+        <w:pStyle w:val="ListParagraph"/>
+        <w:numPr>
+          <w:ilvl w:val="0"/>
+          <w:numId w:val="1"/>
+        </w:numPr>
+        <w:rPr>
+          <w:sz w:val="28"/>
+          <w:szCs w:val="28"/>
+          <w:highlight w:val="yellow"/>
+          <w:lang w:val="en-US"/>
+        </w:rPr>
+      </w:pPr>
+      <w:r>
+        <w:rPr>
+          <w:sz w:val="28"/>
+          <w:szCs w:val="28"/>
+          <w:highlight w:val="yellow"/>
+          <w:lang w:val="en-US"/>
+        </w:rPr>
+        <w:t>Basic strategy, no doubling down, splitting pairs or insuring – casino edge of 2%</w:t>
+      </w:r>
+    </w:p>
+    <w:p>
+      <w:pPr>
+        <w:pStyle w:val="ListParagraph"/>
+        <w:numPr>
+          <w:ilvl w:val="0"/>
+          <w:numId w:val="1"/>
+        </w:numPr>
+        <w:rPr>
+          <w:sz w:val="28"/>
+          <w:szCs w:val="28"/>
+          <w:lang w:val="en-US"/>
+        </w:rPr>
+      </w:pPr>
+      <w:r>
+        <w:rPr>
+          <w:sz w:val="28"/>
+          <w:szCs w:val="28"/>
+          <w:lang w:val="en-US"/>
+        </w:rPr>
+        <w:t>Pg. 25 Hard &amp; Soft Doubling down</w:t>
+      </w:r>
+    </w:p>
+    <w:p>
+      <w:pPr>
+        <w:pStyle w:val="ListParagraph"/>
+        <w:numPr>
+          <w:ilvl w:val="0"/>
+          <w:numId w:val="1"/>
+        </w:numPr>
+        <w:rPr>
+          <w:sz w:val="28"/>
+          <w:szCs w:val="28"/>
+          <w:highlight w:val="yellow"/>
+          <w:lang w:val="en-US"/>
+        </w:rPr>
+      </w:pPr>
+      <w:r>
+        <w:rPr>
+          <w:sz w:val="28"/>
+          <w:szCs w:val="28"/>
+          <w:highlight w:val="yellow"/>
+          <w:lang w:val="en-US"/>
+        </w:rPr>
+        <w:t>Only hard doubling – casino edge of 1%</w:t>
+      </w:r>
+    </w:p>
+    <w:p>
+      <w:pPr>
+        <w:pStyle w:val="ListParagraph"/>
+        <w:numPr>
+          <w:ilvl w:val="0"/>
+          <w:numId w:val="1"/>
+        </w:numPr>
+        <w:rPr>
+          <w:sz w:val="28"/>
+          <w:szCs w:val="28"/>
+          <w:lang w:val="en-US"/>
+        </w:rPr>
+      </w:pPr>
+      <w:r>
+        <w:rPr>
+          <w:sz w:val="28"/>
+          <w:szCs w:val="28"/>
+          <w:lang w:val="en-US"/>
+        </w:rPr>
+        <w:t>Pg.  28 – Pair splitting</w:t>
+      </w:r>
+    </w:p>
+    <w:p>
+      <w:pPr>
+        <w:pStyle w:val="ListParagraph"/>
+        <w:numPr>
+          <w:ilvl w:val="0"/>
+          <w:numId w:val="1"/>
+        </w:numPr>
+        <w:rPr>
+          <w:sz w:val="28"/>
+          <w:szCs w:val="28"/>
+          <w:lang w:val="en-US"/>
+        </w:rPr>
+      </w:pPr>
+      <w:r>
+        <w:rPr>
+          <w:sz w:val="28"/>
+          <w:szCs w:val="28"/>
+          <w:lang w:val="en-US"/>
+        </w:rPr>
+        <w:t xml:space="preserve">Split </w:t>
+      </w:r>
+      <w:r>
+        <w:rPr>
+          <w:sz w:val="28"/>
+          <w:szCs w:val="28"/>
+          <w:lang w:val="en-US"/>
+        </w:rPr>
+        <w:t>Pairs -&gt;</w:t>
+      </w:r>
+      <w:r>
+        <w:rPr>
+          <w:sz w:val="28"/>
+          <w:szCs w:val="28"/>
+          <w:lang w:val="en-US"/>
+        </w:rPr>
+        <w:t xml:space="preserve"> Double Down -&gt; Draw/Stand</w:t>
+      </w:r>
+    </w:p>
+    <w:p>
+      <w:pPr>
+        <w:rPr>
+          <w:sz w:val="28"/>
+          <w:szCs w:val="28"/>
+          <w:u w:val="single"/>
+          <w:lang w:val="en-US"/>
+        </w:rPr>
+      </w:pPr>
+    </w:p>
+    <w:p>
+      <w:pPr>
+        <w:rPr>
+          <w:sz w:val="28"/>
+          <w:szCs w:val="28"/>
+          <w:u w:val="single"/>
+          <w:lang w:val="en-US"/>
+        </w:rPr>
+      </w:pPr>
+    </w:p>
+    <w:p>
+      <w:pPr>
+        <w:rPr>
+          <w:sz w:val="28"/>
+          <w:szCs w:val="28"/>
+          <w:u w:val="single"/>
+          <w:lang w:val="en-US"/>
+        </w:rPr>
+      </w:pPr>
+    </w:p>
+    <w:p>
+      <w:pPr>
+        <w:rPr>
+          <w:sz w:val="28"/>
+          <w:szCs w:val="28"/>
+          <w:u w:val="single"/>
+          <w:lang w:val="en-US"/>
+        </w:rPr>
+      </w:pPr>
+    </w:p>
+    <w:p>
+      <w:pPr>
+        <w:rPr>
+          <w:sz w:val="28"/>
+          <w:szCs w:val="28"/>
+          <w:u w:val="single"/>
+          <w:lang w:val="en-US"/>
+        </w:rPr>
+      </w:pPr>
+    </w:p>
+    <w:p>
+      <w:pPr>
+        <w:rPr>
+          <w:sz w:val="28"/>
+          <w:szCs w:val="28"/>
+          <w:u w:val="single"/>
+          <w:lang w:val="en-US"/>
+        </w:rPr>
+      </w:pPr>
+    </w:p>
+    <w:p>
+      <w:pPr>
+        <w:rPr>
+          <w:sz w:val="28"/>
+          <w:szCs w:val="28"/>
+          <w:lang w:val="en-US"/>
+        </w:rPr>
+      </w:pPr>
+      <w:r>
+        <w:rPr>
+          <w:sz w:val="28"/>
+          <w:szCs w:val="28"/>
+          <w:u w:val="single"/>
+          <w:lang w:val="en-US"/>
+        </w:rPr>
+        <w:lastRenderedPageBreak/>
+        <w:t>A Winning Strategy – Pg. 41-</w:t>
+      </w:r>
+      <w:r>
+        <w:rPr>
+          <w:sz w:val="28"/>
+          <w:szCs w:val="28"/>
+          <w:u w:val="single"/>
+          <w:lang w:val="en-US"/>
         </w:rPr>
         <w:t>58</w:t>
       </w:r>
@@ -1326,90 +1371,81 @@
         <w:rPr>
           <w:sz w:val="28"/>
           <w:szCs w:val="28"/>
-          <w:lang w:val="de-DE"/>
-        </w:rPr>
-      </w:pPr>
-    </w:p>
-    <w:p>
-      <w:pPr>
-        <w:rPr>
-          <w:sz w:val="28"/>
-          <w:szCs w:val="28"/>
-          <w:lang w:val="en-US"/>
-        </w:rPr>
-      </w:pPr>
-    </w:p>
-    <w:p>
-      <w:pPr>
-        <w:rPr>
-          <w:sz w:val="28"/>
-          <w:szCs w:val="28"/>
-          <w:lang w:val="en-US"/>
-        </w:rPr>
-      </w:pPr>
-    </w:p>
-    <w:p>
-      <w:pPr>
-        <w:rPr>
-          <w:sz w:val="28"/>
-          <w:szCs w:val="28"/>
-          <w:lang w:val="en-US"/>
-        </w:rPr>
-      </w:pPr>
-    </w:p>
-    <w:p>
-      <w:pPr>
-        <w:rPr>
-          <w:sz w:val="28"/>
-          <w:szCs w:val="28"/>
-          <w:lang w:val="en-US"/>
-        </w:rPr>
-      </w:pPr>
-    </w:p>
-    <w:p>
-      <w:pPr>
-        <w:rPr>
-          <w:sz w:val="28"/>
-          <w:szCs w:val="28"/>
-          <w:lang w:val="en-US"/>
-        </w:rPr>
-      </w:pPr>
-    </w:p>
-    <w:p>
-      <w:pPr>
-        <w:rPr>
-          <w:sz w:val="28"/>
-          <w:szCs w:val="28"/>
-          <w:lang w:val="en-US"/>
-        </w:rPr>
-      </w:pPr>
-    </w:p>
-    <w:p>
-      <w:pPr>
-        <w:rPr>
-          <w:sz w:val="28"/>
-          <w:szCs w:val="28"/>
-          <w:u w:val="single"/>
-          <w:lang w:val="en-US"/>
-        </w:rPr>
-      </w:pPr>
-      <w:r>
-        <w:rPr>
-          <w:sz w:val="28"/>
-          <w:szCs w:val="28"/>
-          <w:u w:val="single"/>
-          <w:lang w:val="en-US"/>
-        </w:rPr>
-        <w:t>Simple Point Count System</w:t>
-      </w:r>
-      <w:r>
-        <w:rPr>
-          <w:sz w:val="28"/>
-          <w:szCs w:val="28"/>
-          <w:u w:val="single"/>
-          <w:lang w:val="en-US"/>
-        </w:rPr>
-        <w:t xml:space="preserve"> – Pg. </w:t>
+          <w:lang w:val="en-US"/>
+        </w:rPr>
+      </w:pPr>
+    </w:p>
+    <w:p>
+      <w:pPr>
+        <w:rPr>
+          <w:sz w:val="28"/>
+          <w:szCs w:val="28"/>
+          <w:lang w:val="en-US"/>
+        </w:rPr>
+      </w:pPr>
+    </w:p>
+    <w:p>
+      <w:pPr>
+        <w:rPr>
+          <w:sz w:val="28"/>
+          <w:szCs w:val="28"/>
+          <w:lang w:val="en-US"/>
+        </w:rPr>
+      </w:pPr>
+    </w:p>
+    <w:p>
+      <w:pPr>
+        <w:rPr>
+          <w:sz w:val="28"/>
+          <w:szCs w:val="28"/>
+          <w:lang w:val="en-US"/>
+        </w:rPr>
+      </w:pPr>
+    </w:p>
+    <w:p>
+      <w:pPr>
+        <w:rPr>
+          <w:sz w:val="28"/>
+          <w:szCs w:val="28"/>
+          <w:lang w:val="en-US"/>
+        </w:rPr>
+      </w:pPr>
+    </w:p>
+    <w:p>
+      <w:pPr>
+        <w:rPr>
+          <w:sz w:val="28"/>
+          <w:szCs w:val="28"/>
+          <w:lang w:val="en-US"/>
+        </w:rPr>
+      </w:pPr>
+    </w:p>
+    <w:p>
+      <w:pPr>
+        <w:rPr>
+          <w:sz w:val="28"/>
+          <w:szCs w:val="28"/>
+          <w:lang w:val="en-US"/>
+        </w:rPr>
+      </w:pPr>
+    </w:p>
+    <w:p>
+      <w:pPr>
+        <w:rPr>
+          <w:sz w:val="28"/>
+          <w:szCs w:val="28"/>
+          <w:u w:val="single"/>
+          <w:lang w:val="en-US"/>
+        </w:rPr>
+      </w:pPr>
+      <w:r>
+        <w:rPr>
+          <w:sz w:val="28"/>
+          <w:szCs w:val="28"/>
+          <w:u w:val="single"/>
+          <w:lang w:val="en-US"/>
+        </w:rPr>
+        <w:t xml:space="preserve">Simple Point Count System – Pg. </w:t>
       </w:r>
       <w:r>
         <w:rPr>
@@ -1555,25 +1591,7 @@
           <w:u w:val="single"/>
           <w:lang w:val="en-US"/>
         </w:rPr>
-        <w:t>93</w:t>
-      </w:r>
-      <w:r>
-        <w:rPr>
-          <w:sz w:val="28"/>
-          <w:szCs w:val="28"/>
-          <w:u w:val="single"/>
-          <w:lang w:val="en-US"/>
-        </w:rPr>
-        <w:t>-</w:t>
-      </w:r>
-      <w:r>
-        <w:rPr>
-          <w:sz w:val="28"/>
-          <w:szCs w:val="28"/>
-          <w:u w:val="single"/>
-          <w:lang w:val="en-US"/>
-        </w:rPr>
-        <w:t>101</w:t>
+        <w:t>93-101</w:t>
       </w:r>
     </w:p>
     <w:p>

</xml_diff>

<commit_message>
Added notes for the complete point count system
</commit_message>
<xml_diff>
--- a/Beat_the_Dealer_Notes.docx
+++ b/Beat_the_Dealer_Notes.docx
@@ -426,20 +426,6 @@
     <w:p>
       <w:pPr>
         <w:pStyle w:val="ListParagraph"/>
-        <w:numPr>
-          <w:ilvl w:val="0"/>
-          <w:numId w:val="1"/>
-        </w:numPr>
-        <w:rPr>
-          <w:sz w:val="28"/>
-          <w:szCs w:val="28"/>
-          <w:lang w:val="en-US"/>
-        </w:rPr>
-      </w:pPr>
-    </w:p>
-    <w:p>
-      <w:pPr>
-        <w:pStyle w:val="ListParagraph"/>
         <w:rPr>
           <w:sz w:val="28"/>
           <w:szCs w:val="28"/>
@@ -739,29 +725,29 @@
           <w:szCs w:val="28"/>
           <w:lang w:val="en-US"/>
         </w:rPr>
+        <w:t>Can choose to turn them face up and treat them as the initial cards in two separate hands. Original bet goes on each of the two hands and player automatically gets a second card face down on each of the hands</w:t>
+      </w:r>
+    </w:p>
+    <w:p>
+      <w:pPr>
+        <w:pStyle w:val="ListParagraph"/>
+        <w:numPr>
+          <w:ilvl w:val="0"/>
+          <w:numId w:val="1"/>
+        </w:numPr>
+        <w:rPr>
+          <w:sz w:val="28"/>
+          <w:szCs w:val="28"/>
+          <w:lang w:val="en-US"/>
+        </w:rPr>
+      </w:pPr>
+      <w:r>
+        <w:rPr>
+          <w:sz w:val="28"/>
+          <w:szCs w:val="28"/>
+          <w:lang w:val="en-US"/>
+        </w:rPr>
         <w:lastRenderedPageBreak/>
-        <w:t>Can choose to turn them face up and treat them as the initial cards in two separate hands. Original bet goes on each of the two hands and player automatically gets a second card face down on each of the hands</w:t>
-      </w:r>
-    </w:p>
-    <w:p>
-      <w:pPr>
-        <w:pStyle w:val="ListParagraph"/>
-        <w:numPr>
-          <w:ilvl w:val="0"/>
-          <w:numId w:val="1"/>
-        </w:numPr>
-        <w:rPr>
-          <w:sz w:val="28"/>
-          <w:szCs w:val="28"/>
-          <w:lang w:val="en-US"/>
-        </w:rPr>
-      </w:pPr>
-      <w:r>
-        <w:rPr>
-          <w:sz w:val="28"/>
-          <w:szCs w:val="28"/>
-          <w:lang w:val="en-US"/>
-        </w:rPr>
         <w:t>Split aces: player receives only one card on each ace.</w:t>
       </w:r>
     </w:p>
@@ -1032,6 +1018,15 @@
         <w:rPr>
           <w:sz w:val="28"/>
           <w:szCs w:val="28"/>
+          <w:lang w:val="en-US"/>
+        </w:rPr>
+      </w:pPr>
+    </w:p>
+    <w:p>
+      <w:pPr>
+        <w:rPr>
+          <w:sz w:val="28"/>
+          <w:szCs w:val="28"/>
           <w:u w:val="single"/>
           <w:lang w:val="en-US"/>
         </w:rPr>
@@ -1343,18 +1338,39 @@
         <w:rPr>
           <w:sz w:val="28"/>
           <w:szCs w:val="28"/>
-          <w:lang w:val="en-US"/>
-        </w:rPr>
-      </w:pPr>
-      <w:r>
-        <w:rPr>
-          <w:sz w:val="28"/>
-          <w:szCs w:val="28"/>
           <w:u w:val="single"/>
           <w:lang w:val="en-US"/>
         </w:rPr>
+      </w:pPr>
+    </w:p>
+    <w:p>
+      <w:pPr>
+        <w:rPr>
+          <w:sz w:val="28"/>
+          <w:szCs w:val="28"/>
+          <w:u w:val="single"/>
+          <w:lang w:val="en-US"/>
+        </w:rPr>
+      </w:pPr>
+    </w:p>
+    <w:p>
+      <w:pPr>
+        <w:rPr>
+          <w:sz w:val="28"/>
+          <w:szCs w:val="28"/>
+          <w:u w:val="single"/>
+          <w:lang w:val="en-US"/>
+        </w:rPr>
+      </w:pPr>
+      <w:r>
+        <w:rPr>
+          <w:sz w:val="28"/>
+          <w:szCs w:val="28"/>
+          <w:u w:val="single"/>
+          <w:lang w:val="en-US"/>
+        </w:rPr>
         <w:lastRenderedPageBreak/>
-        <w:t>A Winning Strategy – Pg. 41-</w:t>
+        <w:t>The Complete</w:t>
       </w:r>
       <w:r>
         <w:rPr>
@@ -1363,102 +1379,76 @@
           <w:u w:val="single"/>
           <w:lang w:val="en-US"/>
         </w:rPr>
-        <w:t>58</w:t>
-      </w:r>
-    </w:p>
-    <w:p>
-      <w:pPr>
-        <w:rPr>
-          <w:sz w:val="28"/>
-          <w:szCs w:val="28"/>
-          <w:lang w:val="en-US"/>
-        </w:rPr>
-      </w:pPr>
-    </w:p>
-    <w:p>
-      <w:pPr>
-        <w:rPr>
-          <w:sz w:val="28"/>
-          <w:szCs w:val="28"/>
-          <w:lang w:val="en-US"/>
-        </w:rPr>
-      </w:pPr>
-    </w:p>
-    <w:p>
-      <w:pPr>
-        <w:rPr>
-          <w:sz w:val="28"/>
-          <w:szCs w:val="28"/>
-          <w:lang w:val="en-US"/>
-        </w:rPr>
-      </w:pPr>
-    </w:p>
-    <w:p>
-      <w:pPr>
-        <w:rPr>
-          <w:sz w:val="28"/>
-          <w:szCs w:val="28"/>
-          <w:lang w:val="en-US"/>
-        </w:rPr>
-      </w:pPr>
-    </w:p>
-    <w:p>
-      <w:pPr>
-        <w:rPr>
-          <w:sz w:val="28"/>
-          <w:szCs w:val="28"/>
-          <w:lang w:val="en-US"/>
-        </w:rPr>
-      </w:pPr>
-    </w:p>
-    <w:p>
-      <w:pPr>
-        <w:rPr>
-          <w:sz w:val="28"/>
-          <w:szCs w:val="28"/>
-          <w:lang w:val="en-US"/>
-        </w:rPr>
-      </w:pPr>
-    </w:p>
-    <w:p>
-      <w:pPr>
-        <w:rPr>
-          <w:sz w:val="28"/>
-          <w:szCs w:val="28"/>
-          <w:lang w:val="en-US"/>
-        </w:rPr>
-      </w:pPr>
-    </w:p>
-    <w:p>
-      <w:pPr>
+        <w:t xml:space="preserve"> Point Count System – Pg. </w:t>
+      </w:r>
+      <w:r>
         <w:rPr>
           <w:sz w:val="28"/>
           <w:szCs w:val="28"/>
           <w:u w:val="single"/>
           <w:lang w:val="en-US"/>
         </w:rPr>
-      </w:pPr>
-      <w:r>
+        <w:t>93-101</w:t>
+      </w:r>
+    </w:p>
+    <w:p>
+      <w:pPr>
         <w:rPr>
           <w:sz w:val="28"/>
           <w:szCs w:val="28"/>
           <w:u w:val="single"/>
           <w:lang w:val="en-US"/>
         </w:rPr>
-        <w:t xml:space="preserve">Simple Point Count System – Pg. </w:t>
-      </w:r>
-      <w:r>
+      </w:pPr>
+    </w:p>
+    <w:p>
+      <w:pPr>
+        <w:pStyle w:val="ListParagraph"/>
+        <w:numPr>
+          <w:ilvl w:val="0"/>
+          <w:numId w:val="1"/>
+        </w:numPr>
         <w:rPr>
           <w:sz w:val="28"/>
           <w:szCs w:val="28"/>
           <w:u w:val="single"/>
           <w:lang w:val="en-US"/>
         </w:rPr>
-        <w:t>75-92</w:t>
-      </w:r>
-    </w:p>
-    <w:p>
-      <w:pPr>
+      </w:pPr>
+      <w:r>
+        <w:rPr>
+          <w:sz w:val="28"/>
+          <w:szCs w:val="28"/>
+          <w:lang w:val="en-US"/>
+        </w:rPr>
+        <w:t xml:space="preserve">Keep track of exact count of number of </w:t>
+      </w:r>
+      <w:proofErr w:type="spellStart"/>
+      <w:r>
+        <w:rPr>
+          <w:sz w:val="28"/>
+          <w:szCs w:val="28"/>
+          <w:lang w:val="en-US"/>
+        </w:rPr>
+        <w:t>unplayed</w:t>
+      </w:r>
+      <w:proofErr w:type="spellEnd"/>
+      <w:r>
+        <w:rPr>
+          <w:sz w:val="28"/>
+          <w:szCs w:val="28"/>
+          <w:lang w:val="en-US"/>
+        </w:rPr>
+        <w:t xml:space="preserve"> cards</w:t>
+      </w:r>
+    </w:p>
+    <w:p>
+      <w:pPr>
+        <w:pStyle w:val="ListParagraph"/>
+        <w:numPr>
+          <w:ilvl w:val="1"/>
+          <w:numId w:val="1"/>
+        </w:numPr>
         <w:rPr>
           <w:sz w:val="28"/>
           <w:szCs w:val="28"/>
@@ -1466,9 +1456,22 @@
           <w:lang w:val="en-US"/>
         </w:rPr>
       </w:pPr>
-    </w:p>
-    <w:p>
-      <w:pPr>
+      <w:r>
+        <w:rPr>
+          <w:sz w:val="28"/>
+          <w:szCs w:val="28"/>
+          <w:lang w:val="en-US"/>
+        </w:rPr>
+        <w:t>If a card is played and you do not see it, do not subtract from total</w:t>
+      </w:r>
+    </w:p>
+    <w:p>
+      <w:pPr>
+        <w:pStyle w:val="ListParagraph"/>
+        <w:numPr>
+          <w:ilvl w:val="0"/>
+          <w:numId w:val="1"/>
+        </w:numPr>
         <w:rPr>
           <w:sz w:val="28"/>
           <w:szCs w:val="28"/>
@@ -1476,152 +1479,245 @@
           <w:lang w:val="en-US"/>
         </w:rPr>
       </w:pPr>
-    </w:p>
-    <w:p>
-      <w:pPr>
-        <w:rPr>
-          <w:sz w:val="28"/>
-          <w:szCs w:val="28"/>
-          <w:u w:val="single"/>
-          <w:lang w:val="en-US"/>
-        </w:rPr>
-      </w:pPr>
-    </w:p>
-    <w:p>
-      <w:pPr>
-        <w:rPr>
-          <w:sz w:val="28"/>
-          <w:szCs w:val="28"/>
-          <w:u w:val="single"/>
-          <w:lang w:val="en-US"/>
-        </w:rPr>
-      </w:pPr>
-    </w:p>
-    <w:p>
-      <w:pPr>
-        <w:rPr>
-          <w:sz w:val="28"/>
-          <w:szCs w:val="28"/>
-          <w:u w:val="single"/>
-          <w:lang w:val="en-US"/>
-        </w:rPr>
-      </w:pPr>
-    </w:p>
-    <w:p>
-      <w:pPr>
-        <w:rPr>
-          <w:sz w:val="28"/>
-          <w:szCs w:val="28"/>
-          <w:u w:val="single"/>
-          <w:lang w:val="en-US"/>
-        </w:rPr>
-      </w:pPr>
-    </w:p>
-    <w:p>
-      <w:pPr>
-        <w:rPr>
-          <w:sz w:val="28"/>
-          <w:szCs w:val="28"/>
-          <w:u w:val="single"/>
-          <w:lang w:val="en-US"/>
-        </w:rPr>
-      </w:pPr>
-    </w:p>
-    <w:p>
-      <w:pPr>
-        <w:rPr>
-          <w:sz w:val="28"/>
-          <w:szCs w:val="28"/>
-          <w:u w:val="single"/>
-          <w:lang w:val="en-US"/>
-        </w:rPr>
-      </w:pPr>
-    </w:p>
-    <w:p>
-      <w:pPr>
-        <w:rPr>
-          <w:sz w:val="28"/>
-          <w:szCs w:val="28"/>
-          <w:u w:val="single"/>
-          <w:lang w:val="en-US"/>
-        </w:rPr>
-      </w:pPr>
-    </w:p>
-    <w:p>
-      <w:pPr>
-        <w:rPr>
-          <w:sz w:val="28"/>
-          <w:szCs w:val="28"/>
-          <w:u w:val="single"/>
-          <w:lang w:val="en-US"/>
-        </w:rPr>
-      </w:pPr>
-    </w:p>
-    <w:p>
-      <w:pPr>
-        <w:rPr>
-          <w:sz w:val="28"/>
-          <w:szCs w:val="28"/>
-          <w:u w:val="single"/>
-          <w:lang w:val="en-US"/>
-        </w:rPr>
-      </w:pPr>
-      <w:r>
-        <w:rPr>
-          <w:sz w:val="28"/>
-          <w:szCs w:val="28"/>
-          <w:u w:val="single"/>
-          <w:lang w:val="en-US"/>
-        </w:rPr>
-        <w:t>The Complete</w:t>
-      </w:r>
-      <w:r>
-        <w:rPr>
-          <w:sz w:val="28"/>
-          <w:szCs w:val="28"/>
-          <w:u w:val="single"/>
-          <w:lang w:val="en-US"/>
-        </w:rPr>
-        <w:t xml:space="preserve"> Point Count System – Pg. </w:t>
-      </w:r>
-      <w:r>
-        <w:rPr>
-          <w:sz w:val="28"/>
-          <w:szCs w:val="28"/>
-          <w:u w:val="single"/>
-          <w:lang w:val="en-US"/>
-        </w:rPr>
-        <w:t>93-101</w:t>
-      </w:r>
-    </w:p>
-    <w:p>
-      <w:pPr>
-        <w:rPr>
-          <w:sz w:val="28"/>
-          <w:szCs w:val="28"/>
-          <w:u w:val="single"/>
-          <w:lang w:val="en-US"/>
-        </w:rPr>
-      </w:pPr>
-    </w:p>
-    <w:p>
-      <w:pPr>
-        <w:rPr>
-          <w:sz w:val="28"/>
-          <w:szCs w:val="28"/>
-          <w:u w:val="single"/>
-          <w:lang w:val="en-US"/>
-        </w:rPr>
-      </w:pPr>
-    </w:p>
-    <w:p>
-      <w:pPr>
-        <w:rPr>
-          <w:sz w:val="28"/>
-          <w:szCs w:val="28"/>
-          <w:lang w:val="en-US"/>
-        </w:rPr>
-      </w:pPr>
+      <w:r>
+        <w:rPr>
+          <w:sz w:val="28"/>
+          <w:szCs w:val="28"/>
+          <w:lang w:val="en-US"/>
+        </w:rPr>
+        <w:t xml:space="preserve">Point count: 2,3,4,5,6 = +1; 7,8,9 = 0; </w:t>
+      </w:r>
+      <w:proofErr w:type="gramStart"/>
+      <w:r>
+        <w:rPr>
+          <w:sz w:val="28"/>
+          <w:szCs w:val="28"/>
+          <w:lang w:val="en-US"/>
+        </w:rPr>
+        <w:t>10,A</w:t>
+      </w:r>
+      <w:proofErr w:type="gramEnd"/>
+      <w:r>
+        <w:rPr>
+          <w:sz w:val="28"/>
+          <w:szCs w:val="28"/>
+          <w:lang w:val="en-US"/>
+        </w:rPr>
+        <w:t xml:space="preserve"> = -1</w:t>
+      </w:r>
+    </w:p>
+    <w:p>
+      <w:pPr>
+        <w:pStyle w:val="ListParagraph"/>
+        <w:numPr>
+          <w:ilvl w:val="0"/>
+          <w:numId w:val="1"/>
+        </w:numPr>
+        <w:rPr>
+          <w:sz w:val="28"/>
+          <w:szCs w:val="28"/>
+          <w:lang w:val="en-US"/>
+        </w:rPr>
+      </w:pPr>
+      <w:r>
+        <w:rPr>
+          <w:sz w:val="28"/>
+          <w:szCs w:val="28"/>
+          <w:lang w:val="en-US"/>
+        </w:rPr>
+        <w:t>Hi/Lo index: (Points)</w:t>
+      </w:r>
+      <w:proofErr w:type="gramStart"/>
+      <w:r>
+        <w:rPr>
+          <w:sz w:val="28"/>
+          <w:szCs w:val="28"/>
+          <w:lang w:val="en-US"/>
+        </w:rPr>
+        <w:t>/(</w:t>
+      </w:r>
+      <w:proofErr w:type="gramEnd"/>
+      <w:r>
+        <w:rPr>
+          <w:sz w:val="28"/>
+          <w:szCs w:val="28"/>
+          <w:lang w:val="en-US"/>
+        </w:rPr>
+        <w:t># of unseen cards)</w:t>
+      </w:r>
+    </w:p>
+    <w:p>
+      <w:pPr>
+        <w:pStyle w:val="ListParagraph"/>
+        <w:numPr>
+          <w:ilvl w:val="0"/>
+          <w:numId w:val="1"/>
+        </w:numPr>
+        <w:rPr>
+          <w:sz w:val="28"/>
+          <w:szCs w:val="28"/>
+          <w:lang w:val="en-US"/>
+        </w:rPr>
+      </w:pPr>
+      <w:r>
+        <w:rPr>
+          <w:sz w:val="28"/>
+          <w:szCs w:val="28"/>
+          <w:lang w:val="en-US"/>
+        </w:rPr>
+        <w:t>Bets:</w:t>
+      </w:r>
+    </w:p>
+    <w:p>
+      <w:pPr>
+        <w:pStyle w:val="ListParagraph"/>
+        <w:numPr>
+          <w:ilvl w:val="1"/>
+          <w:numId w:val="1"/>
+        </w:numPr>
+        <w:rPr>
+          <w:sz w:val="28"/>
+          <w:szCs w:val="28"/>
+          <w:lang w:val="en-US"/>
+        </w:rPr>
+      </w:pPr>
+      <w:r>
+        <w:rPr>
+          <w:sz w:val="28"/>
+          <w:szCs w:val="28"/>
+          <w:lang w:val="en-US"/>
+        </w:rPr>
+        <w:t>Hi/Lo 2 or less – 1 unit</w:t>
+      </w:r>
+    </w:p>
+    <w:p>
+      <w:pPr>
+        <w:pStyle w:val="ListParagraph"/>
+        <w:numPr>
+          <w:ilvl w:val="1"/>
+          <w:numId w:val="1"/>
+        </w:numPr>
+        <w:rPr>
+          <w:sz w:val="28"/>
+          <w:szCs w:val="28"/>
+          <w:lang w:val="en-US"/>
+        </w:rPr>
+      </w:pPr>
+      <w:r>
+        <w:rPr>
+          <w:sz w:val="28"/>
+          <w:szCs w:val="28"/>
+          <w:lang w:val="en-US"/>
+        </w:rPr>
+        <w:t>Hi/Lo 2</w:t>
+      </w:r>
+      <w:r>
+        <w:rPr>
+          <w:sz w:val="28"/>
+          <w:szCs w:val="28"/>
+          <w:lang w:val="en-US"/>
+        </w:rPr>
+        <w:t>-4</w:t>
+      </w:r>
+      <w:r>
+        <w:rPr>
+          <w:sz w:val="28"/>
+          <w:szCs w:val="28"/>
+          <w:lang w:val="en-US"/>
+        </w:rPr>
+        <w:t xml:space="preserve"> – </w:t>
+      </w:r>
+      <w:r>
+        <w:rPr>
+          <w:sz w:val="28"/>
+          <w:szCs w:val="28"/>
+          <w:lang w:val="en-US"/>
+        </w:rPr>
+        <w:t>2</w:t>
+      </w:r>
+      <w:r>
+        <w:rPr>
+          <w:sz w:val="28"/>
+          <w:szCs w:val="28"/>
+          <w:lang w:val="en-US"/>
+        </w:rPr>
+        <w:t xml:space="preserve"> unit</w:t>
+      </w:r>
+      <w:r>
+        <w:rPr>
+          <w:sz w:val="28"/>
+          <w:szCs w:val="28"/>
+          <w:lang w:val="en-US"/>
+        </w:rPr>
+        <w:t>s</w:t>
+      </w:r>
+    </w:p>
+    <w:p>
+      <w:pPr>
+        <w:pStyle w:val="ListParagraph"/>
+        <w:numPr>
+          <w:ilvl w:val="1"/>
+          <w:numId w:val="1"/>
+        </w:numPr>
+        <w:rPr>
+          <w:sz w:val="28"/>
+          <w:szCs w:val="28"/>
+          <w:lang w:val="en-US"/>
+        </w:rPr>
+      </w:pPr>
+      <w:r>
+        <w:rPr>
+          <w:sz w:val="28"/>
+          <w:szCs w:val="28"/>
+          <w:lang w:val="en-US"/>
+        </w:rPr>
+        <w:t>Bet index/2 units</w:t>
+      </w:r>
+    </w:p>
+    <w:p>
+      <w:pPr>
+        <w:pStyle w:val="ListParagraph"/>
+        <w:numPr>
+          <w:ilvl w:val="1"/>
+          <w:numId w:val="1"/>
+        </w:numPr>
+        <w:rPr>
+          <w:sz w:val="28"/>
+          <w:szCs w:val="28"/>
+          <w:lang w:val="en-US"/>
+        </w:rPr>
+      </w:pPr>
+      <w:r>
+        <w:rPr>
+          <w:sz w:val="28"/>
+          <w:szCs w:val="28"/>
+          <w:highlight w:val="yellow"/>
+          <w:lang w:val="en-US"/>
+        </w:rPr>
+        <w:t>Never bet more than 5 units – test out more though</w:t>
+      </w:r>
+    </w:p>
+    <w:p>
+      <w:pPr>
+        <w:pStyle w:val="ListParagraph"/>
+        <w:numPr>
+          <w:ilvl w:val="0"/>
+          <w:numId w:val="1"/>
+        </w:numPr>
+        <w:rPr>
+          <w:sz w:val="28"/>
+          <w:szCs w:val="28"/>
+          <w:lang w:val="en-US"/>
+        </w:rPr>
+      </w:pPr>
+      <w:r>
+        <w:rPr>
+          <w:sz w:val="28"/>
+          <w:szCs w:val="28"/>
+          <w:lang w:val="en-US"/>
+        </w:rPr>
+        <w:t>Pg. 98: Strategy tables</w:t>
+      </w:r>
     </w:p>
     <w:p>
       <w:pPr>

</xml_diff>

<commit_message>
Added card and deck implementation
</commit_message>
<xml_diff>
--- a/Beat_the_Dealer_Notes.docx
+++ b/Beat_the_Dealer_Notes.docx
@@ -1538,6 +1538,23 @@
           <w:lang w:val="en-US"/>
         </w:rPr>
         <w:t xml:space="preserve"> = -1</w:t>
+      </w:r>
+      <w:r>
+        <w:rPr>
+          <w:sz w:val="28"/>
+          <w:szCs w:val="28"/>
+          <w:lang w:val="en-US"/>
+        </w:rPr>
+        <w:t xml:space="preserve"> </w:t>
+      </w:r>
+      <w:r>
+        <w:rPr>
+          <w:sz w:val="28"/>
+          <w:szCs w:val="28"/>
+          <w:highlight w:val="yellow"/>
+          <w:lang w:val="en-US"/>
+        </w:rPr>
+        <w:t>Try adding 7&amp;9</w:t>
       </w:r>
     </w:p>
     <w:p>

</xml_diff>